<commit_message>
Add in the authentication, logout, environmental variables & gitignore
</commit_message>
<xml_diff>
--- a/Personal updates.docx
+++ b/Personal updates.docx
@@ -59,33 +59,7 @@
           <w:sz w:val="24"/>
           <w:szCs w:val="24"/>
         </w:rPr>
-        <w:t xml:space="preserve">icon from </w:t>
-      </w:r>
-      <w:proofErr w:type="spellStart"/>
-      <w:r>
-        <w:rPr>
-          <w:rFonts w:ascii="Times New Roman" w:hAnsi="Times New Roman" w:cs="Times New Roman"/>
-          <w:b/>
-          <w:bCs/>
-          <w:i/>
-          <w:iCs/>
-          <w:sz w:val="24"/>
-          <w:szCs w:val="24"/>
-        </w:rPr>
-        <w:t>FontAwesome</w:t>
-      </w:r>
-      <w:proofErr w:type="spellEnd"/>
-      <w:r>
-        <w:rPr>
-          <w:rFonts w:ascii="Times New Roman" w:hAnsi="Times New Roman" w:cs="Times New Roman"/>
-          <w:b/>
-          <w:bCs/>
-          <w:i/>
-          <w:iCs/>
-          <w:sz w:val="24"/>
-          <w:szCs w:val="24"/>
-        </w:rPr>
-        <w:t xml:space="preserve">, we can either include the class “fa-2x, fa-3x &amp; etc” or </w:t>
+        <w:t xml:space="preserve">icon from FontAwesome, we can either include the class “fa-2x, fa-3x &amp; etc” or </w:t>
       </w:r>
       <w:r>
         <w:rPr>
@@ -219,29 +193,7 @@
           <w:sz w:val="24"/>
           <w:szCs w:val="24"/>
         </w:rPr>
-        <w:t>(despite the background and border are set to “none</w:t>
-      </w:r>
-      <w:proofErr w:type="gramStart"/>
-      <w:r>
-        <w:rPr>
-          <w:rFonts w:ascii="Times New Roman" w:hAnsi="Times New Roman" w:cs="Times New Roman"/>
-          <w:i/>
-          <w:iCs/>
-          <w:sz w:val="24"/>
-          <w:szCs w:val="24"/>
-        </w:rPr>
-        <w:t>” )</w:t>
-      </w:r>
-      <w:proofErr w:type="gramEnd"/>
-      <w:r>
-        <w:rPr>
-          <w:rFonts w:ascii="Times New Roman" w:hAnsi="Times New Roman" w:cs="Times New Roman"/>
-          <w:i/>
-          <w:iCs/>
-          <w:sz w:val="24"/>
-          <w:szCs w:val="24"/>
-        </w:rPr>
-        <w:t xml:space="preserve">, there </w:t>
+        <w:t xml:space="preserve">(despite the background and border are set to “none” ), there </w:t>
       </w:r>
       <w:r>
         <w:rPr>
@@ -514,6 +466,688 @@
         <w:t>none</w:t>
       </w:r>
     </w:p>
+    <w:p>
+      <w:pPr>
+        <w:pStyle w:val="ListParagraph"/>
+        <w:numPr>
+          <w:ilvl w:val="0"/>
+          <w:numId w:val="1"/>
+        </w:numPr>
+        <w:rPr>
+          <w:rFonts w:ascii="Times New Roman" w:hAnsi="Times New Roman" w:cs="Times New Roman"/>
+          <w:b/>
+          <w:bCs/>
+          <w:sz w:val="24"/>
+          <w:szCs w:val="24"/>
+        </w:rPr>
+      </w:pPr>
+      <w:r>
+        <w:rPr>
+          <w:rFonts w:ascii="Times New Roman" w:hAnsi="Times New Roman" w:cs="Times New Roman"/>
+          <w:sz w:val="24"/>
+          <w:szCs w:val="24"/>
+        </w:rPr>
+        <w:t xml:space="preserve">Try to add in the </w:t>
+      </w:r>
+      <w:r>
+        <w:rPr>
+          <w:rFonts w:ascii="Times New Roman" w:hAnsi="Times New Roman" w:cs="Times New Roman"/>
+          <w:b/>
+          <w:bCs/>
+          <w:i/>
+          <w:iCs/>
+          <w:sz w:val="24"/>
+          <w:szCs w:val="24"/>
+        </w:rPr>
+        <w:t xml:space="preserve">date for the journal posted </w:t>
+      </w:r>
+      <w:r>
+        <w:rPr>
+          <w:rFonts w:ascii="Times New Roman" w:hAnsi="Times New Roman" w:cs="Times New Roman"/>
+          <w:b/>
+          <w:bCs/>
+          <w:i/>
+          <w:iCs/>
+          <w:sz w:val="24"/>
+          <w:szCs w:val="24"/>
+        </w:rPr>
+        <w:sym w:font="Wingdings" w:char="F0E0"/>
+      </w:r>
+      <w:r>
+        <w:rPr>
+          <w:rFonts w:ascii="Times New Roman" w:hAnsi="Times New Roman" w:cs="Times New Roman"/>
+          <w:b/>
+          <w:bCs/>
+          <w:i/>
+          <w:iCs/>
+          <w:sz w:val="24"/>
+          <w:szCs w:val="24"/>
+        </w:rPr>
+        <w:t xml:space="preserve"> Mongoose </w:t>
+      </w:r>
+      <w:r>
+        <w:rPr>
+          <w:rFonts w:ascii="Times New Roman" w:hAnsi="Times New Roman" w:cs="Times New Roman"/>
+          <w:b/>
+          <w:bCs/>
+          <w:i/>
+          <w:iCs/>
+          <w:sz w:val="24"/>
+          <w:szCs w:val="24"/>
+          <w:u w:val="single"/>
+        </w:rPr>
+        <w:t>support date types</w:t>
+      </w:r>
+    </w:p>
+    <w:p>
+      <w:pPr>
+        <w:jc w:val="center"/>
+        <w:rPr>
+          <w:rFonts w:ascii="Times New Roman" w:hAnsi="Times New Roman" w:cs="Times New Roman"/>
+          <w:b/>
+          <w:bCs/>
+          <w:sz w:val="24"/>
+          <w:szCs w:val="24"/>
+        </w:rPr>
+      </w:pPr>
+      <w:r>
+        <w:rPr>
+          <w:rFonts w:ascii="Times New Roman" w:hAnsi="Times New Roman" w:cs="Times New Roman"/>
+          <w:b/>
+          <w:bCs/>
+          <w:noProof/>
+          <w:sz w:val="24"/>
+          <w:szCs w:val="24"/>
+        </w:rPr>
+        <w:drawing>
+          <wp:inline distT="0" distB="0" distL="0" distR="0" wp14:anchorId="792812EA" wp14:editId="228269EA">
+            <wp:extent cx="3869064" cy="2125925"/>
+            <wp:effectExtent l="0" t="0" r="0" b="8255"/>
+            <wp:docPr id="3" name="Picture 3"/>
+            <wp:cNvGraphicFramePr>
+              <a:graphicFrameLocks xmlns:a="http://schemas.openxmlformats.org/drawingml/2006/main" noChangeAspect="1"/>
+            </wp:cNvGraphicFramePr>
+            <a:graphic xmlns:a="http://schemas.openxmlformats.org/drawingml/2006/main">
+              <a:graphicData uri="http://schemas.openxmlformats.org/drawingml/2006/picture">
+                <pic:pic xmlns:pic="http://schemas.openxmlformats.org/drawingml/2006/picture">
+                  <pic:nvPicPr>
+                    <pic:cNvPr id="0" name="Picture 1"/>
+                    <pic:cNvPicPr>
+                      <a:picLocks noChangeAspect="1" noChangeArrowheads="1"/>
+                    </pic:cNvPicPr>
+                  </pic:nvPicPr>
+                  <pic:blipFill>
+                    <a:blip r:embed="rId7">
+                      <a:extLst>
+                        <a:ext uri="{28A0092B-C50C-407E-A947-70E740481C1C}">
+                          <a14:useLocalDpi xmlns:a14="http://schemas.microsoft.com/office/drawing/2010/main" val="0"/>
+                        </a:ext>
+                      </a:extLst>
+                    </a:blip>
+                    <a:srcRect/>
+                    <a:stretch>
+                      <a:fillRect/>
+                    </a:stretch>
+                  </pic:blipFill>
+                  <pic:spPr bwMode="auto">
+                    <a:xfrm>
+                      <a:off x="0" y="0"/>
+                      <a:ext cx="3889085" cy="2136926"/>
+                    </a:xfrm>
+                    <a:prstGeom prst="rect">
+                      <a:avLst/>
+                    </a:prstGeom>
+                    <a:noFill/>
+                    <a:ln>
+                      <a:noFill/>
+                    </a:ln>
+                  </pic:spPr>
+                </pic:pic>
+              </a:graphicData>
+            </a:graphic>
+          </wp:inline>
+        </w:drawing>
+      </w:r>
+    </w:p>
+    <w:p>
+      <w:pPr>
+        <w:jc w:val="center"/>
+        <w:rPr>
+          <w:rFonts w:ascii="Times New Roman" w:hAnsi="Times New Roman" w:cs="Times New Roman"/>
+          <w:sz w:val="24"/>
+          <w:szCs w:val="24"/>
+        </w:rPr>
+      </w:pPr>
+      <w:r>
+        <w:rPr>
+          <w:rFonts w:ascii="Times New Roman" w:hAnsi="Times New Roman" w:cs="Times New Roman"/>
+          <w:sz w:val="24"/>
+          <w:szCs w:val="24"/>
+        </w:rPr>
+        <w:t xml:space="preserve">Resource: </w:t>
+      </w:r>
+      <w:r>
+        <w:rPr>
+          <w:rFonts w:ascii="Times New Roman" w:hAnsi="Times New Roman" w:cs="Times New Roman"/>
+          <w:sz w:val="24"/>
+          <w:szCs w:val="24"/>
+        </w:rPr>
+        <w:t>https://stackoverflow.com/questions/10006218/which-schematype-in-mongoose-is-best-for-timestamp</w:t>
+      </w:r>
+    </w:p>
+    <w:p>
+      <w:pPr>
+        <w:pStyle w:val="ListParagraph"/>
+        <w:numPr>
+          <w:ilvl w:val="1"/>
+          <w:numId w:val="1"/>
+        </w:numPr>
+        <w:rPr>
+          <w:rFonts w:ascii="Times New Roman" w:hAnsi="Times New Roman" w:cs="Times New Roman"/>
+          <w:b/>
+          <w:bCs/>
+          <w:sz w:val="24"/>
+          <w:szCs w:val="24"/>
+        </w:rPr>
+      </w:pPr>
+      <w:r>
+        <w:rPr>
+          <w:rFonts w:ascii="Times New Roman" w:hAnsi="Times New Roman" w:cs="Times New Roman"/>
+          <w:sz w:val="24"/>
+          <w:szCs w:val="24"/>
+        </w:rPr>
+        <w:lastRenderedPageBreak/>
+        <w:t>But</w:t>
+      </w:r>
+      <w:r>
+        <w:rPr>
+          <w:rFonts w:ascii="Times New Roman" w:hAnsi="Times New Roman" w:cs="Times New Roman"/>
+          <w:sz w:val="24"/>
+          <w:szCs w:val="24"/>
+        </w:rPr>
+        <w:t xml:space="preserve"> there is a problem encountered which is the date returned is in </w:t>
+      </w:r>
+      <w:r>
+        <w:rPr>
+          <w:rFonts w:ascii="Times New Roman" w:hAnsi="Times New Roman" w:cs="Times New Roman"/>
+          <w:b/>
+          <w:bCs/>
+          <w:i/>
+          <w:iCs/>
+          <w:sz w:val="24"/>
+          <w:szCs w:val="24"/>
+        </w:rPr>
+        <w:t xml:space="preserve">time stamp format </w:t>
+      </w:r>
+      <w:r>
+        <w:rPr>
+          <w:rFonts w:ascii="Times New Roman" w:hAnsi="Times New Roman" w:cs="Times New Roman"/>
+          <w:i/>
+          <w:iCs/>
+          <w:sz w:val="24"/>
+          <w:szCs w:val="24"/>
+        </w:rPr>
+        <w:t xml:space="preserve">(e.g: </w:t>
+      </w:r>
+      <w:r>
+        <w:rPr>
+          <w:rFonts w:ascii="Times New Roman" w:hAnsi="Times New Roman" w:cs="Times New Roman"/>
+          <w:i/>
+          <w:iCs/>
+          <w:sz w:val="24"/>
+          <w:szCs w:val="24"/>
+          <w:shd w:val="clear" w:color="auto" w:fill="FFFFFF"/>
+        </w:rPr>
+        <w:t>Fri Oct 26 2018 00:00:00 GMT+0000 (UTC)</w:t>
+      </w:r>
+      <w:r>
+        <w:rPr>
+          <w:rFonts w:ascii="Times New Roman" w:hAnsi="Times New Roman" w:cs="Times New Roman"/>
+          <w:i/>
+          <w:iCs/>
+          <w:sz w:val="24"/>
+          <w:szCs w:val="24"/>
+          <w:shd w:val="clear" w:color="auto" w:fill="FFFFFF"/>
+        </w:rPr>
+        <w:t xml:space="preserve">) but I only want the </w:t>
+      </w:r>
+      <w:r>
+        <w:rPr>
+          <w:rFonts w:ascii="Times New Roman" w:hAnsi="Times New Roman" w:cs="Times New Roman"/>
+          <w:b/>
+          <w:bCs/>
+          <w:i/>
+          <w:iCs/>
+          <w:sz w:val="24"/>
+          <w:szCs w:val="24"/>
+          <w:shd w:val="clear" w:color="auto" w:fill="FFFFFF"/>
+        </w:rPr>
+        <w:t>day, month, year &amp; date)</w:t>
+      </w:r>
+    </w:p>
+    <w:p>
+      <w:pPr>
+        <w:rPr>
+          <w:rFonts w:ascii="Times New Roman" w:hAnsi="Times New Roman" w:cs="Times New Roman"/>
+          <w:b/>
+          <w:bCs/>
+          <w:sz w:val="24"/>
+          <w:szCs w:val="24"/>
+        </w:rPr>
+      </w:pPr>
+      <w:r>
+        <w:rPr>
+          <w:rFonts w:ascii="Times New Roman" w:hAnsi="Times New Roman" w:cs="Times New Roman"/>
+          <w:b/>
+          <w:bCs/>
+          <w:noProof/>
+          <w:sz w:val="24"/>
+          <w:szCs w:val="24"/>
+        </w:rPr>
+        <w:drawing>
+          <wp:inline distT="0" distB="0" distL="0" distR="0" wp14:anchorId="60EF707E" wp14:editId="38A674F1">
+            <wp:extent cx="5731510" cy="1546860"/>
+            <wp:effectExtent l="0" t="0" r="2540" b="0"/>
+            <wp:docPr id="4" name="Picture 4"/>
+            <wp:cNvGraphicFramePr>
+              <a:graphicFrameLocks xmlns:a="http://schemas.openxmlformats.org/drawingml/2006/main" noChangeAspect="1"/>
+            </wp:cNvGraphicFramePr>
+            <a:graphic xmlns:a="http://schemas.openxmlformats.org/drawingml/2006/main">
+              <a:graphicData uri="http://schemas.openxmlformats.org/drawingml/2006/picture">
+                <pic:pic xmlns:pic="http://schemas.openxmlformats.org/drawingml/2006/picture">
+                  <pic:nvPicPr>
+                    <pic:cNvPr id="0" name="Picture 2"/>
+                    <pic:cNvPicPr>
+                      <a:picLocks noChangeAspect="1" noChangeArrowheads="1"/>
+                    </pic:cNvPicPr>
+                  </pic:nvPicPr>
+                  <pic:blipFill>
+                    <a:blip r:embed="rId8">
+                      <a:extLst>
+                        <a:ext uri="{28A0092B-C50C-407E-A947-70E740481C1C}">
+                          <a14:useLocalDpi xmlns:a14="http://schemas.microsoft.com/office/drawing/2010/main" val="0"/>
+                        </a:ext>
+                      </a:extLst>
+                    </a:blip>
+                    <a:srcRect/>
+                    <a:stretch>
+                      <a:fillRect/>
+                    </a:stretch>
+                  </pic:blipFill>
+                  <pic:spPr bwMode="auto">
+                    <a:xfrm>
+                      <a:off x="0" y="0"/>
+                      <a:ext cx="5731510" cy="1546860"/>
+                    </a:xfrm>
+                    <a:prstGeom prst="rect">
+                      <a:avLst/>
+                    </a:prstGeom>
+                    <a:noFill/>
+                    <a:ln>
+                      <a:noFill/>
+                    </a:ln>
+                  </pic:spPr>
+                </pic:pic>
+              </a:graphicData>
+            </a:graphic>
+          </wp:inline>
+        </w:drawing>
+      </w:r>
+    </w:p>
+    <w:p>
+      <w:pPr>
+        <w:rPr>
+          <w:rFonts w:ascii="Times New Roman" w:hAnsi="Times New Roman" w:cs="Times New Roman"/>
+          <w:sz w:val="24"/>
+          <w:szCs w:val="24"/>
+        </w:rPr>
+      </w:pPr>
+      <w:r>
+        <w:rPr>
+          <w:rFonts w:ascii="Times New Roman" w:hAnsi="Times New Roman" w:cs="Times New Roman"/>
+          <w:sz w:val="24"/>
+          <w:szCs w:val="24"/>
+        </w:rPr>
+        <w:t xml:space="preserve">Resource: </w:t>
+      </w:r>
+      <w:hyperlink r:id="rId9" w:history="1">
+        <w:r>
+          <w:rPr>
+            <w:rStyle w:val="Hyperlink"/>
+            <w:rFonts w:ascii="Times New Roman" w:hAnsi="Times New Roman" w:cs="Times New Roman"/>
+            <w:sz w:val="24"/>
+            <w:szCs w:val="24"/>
+          </w:rPr>
+          <w:t>https://stackoverflow.com/questions/52867578/mongoose-date-schema</w:t>
+        </w:r>
+      </w:hyperlink>
+    </w:p>
+    <w:p>
+      <w:pPr>
+        <w:pStyle w:val="ListParagraph"/>
+        <w:numPr>
+          <w:ilvl w:val="0"/>
+          <w:numId w:val="5"/>
+        </w:numPr>
+        <w:rPr>
+          <w:rFonts w:ascii="Times New Roman" w:hAnsi="Times New Roman" w:cs="Times New Roman"/>
+          <w:sz w:val="24"/>
+          <w:szCs w:val="24"/>
+        </w:rPr>
+      </w:pPr>
+      <w:r>
+        <w:rPr>
+          <w:rFonts w:ascii="Times New Roman" w:hAnsi="Times New Roman" w:cs="Times New Roman"/>
+          <w:sz w:val="24"/>
+          <w:szCs w:val="24"/>
+        </w:rPr>
+        <w:t xml:space="preserve">Further understanding on </w:t>
+      </w:r>
+      <w:r>
+        <w:rPr>
+          <w:rFonts w:ascii="Times New Roman" w:hAnsi="Times New Roman" w:cs="Times New Roman"/>
+          <w:b/>
+          <w:bCs/>
+          <w:i/>
+          <w:iCs/>
+          <w:sz w:val="24"/>
+          <w:szCs w:val="24"/>
+        </w:rPr>
+        <w:t>passport.authentication()</w:t>
+      </w:r>
+    </w:p>
+    <w:p>
+      <w:pPr>
+        <w:rPr>
+          <w:rFonts w:ascii="Times New Roman" w:hAnsi="Times New Roman" w:cs="Times New Roman"/>
+          <w:sz w:val="24"/>
+          <w:szCs w:val="24"/>
+        </w:rPr>
+      </w:pPr>
+      <w:r>
+        <w:rPr>
+          <w:rFonts w:ascii="Times New Roman" w:hAnsi="Times New Roman" w:cs="Times New Roman"/>
+          <w:noProof/>
+          <w:sz w:val="24"/>
+          <w:szCs w:val="24"/>
+        </w:rPr>
+        <w:drawing>
+          <wp:inline distT="0" distB="0" distL="0" distR="0" wp14:anchorId="7BBAA8C1" wp14:editId="2703C7E4">
+            <wp:extent cx="5731510" cy="2681605"/>
+            <wp:effectExtent l="0" t="0" r="2540" b="4445"/>
+            <wp:docPr id="5" name="Picture 5"/>
+            <wp:cNvGraphicFramePr>
+              <a:graphicFrameLocks xmlns:a="http://schemas.openxmlformats.org/drawingml/2006/main" noChangeAspect="1"/>
+            </wp:cNvGraphicFramePr>
+            <a:graphic xmlns:a="http://schemas.openxmlformats.org/drawingml/2006/main">
+              <a:graphicData uri="http://schemas.openxmlformats.org/drawingml/2006/picture">
+                <pic:pic xmlns:pic="http://schemas.openxmlformats.org/drawingml/2006/picture">
+                  <pic:nvPicPr>
+                    <pic:cNvPr id="0" name="Picture 1"/>
+                    <pic:cNvPicPr>
+                      <a:picLocks noChangeAspect="1" noChangeArrowheads="1"/>
+                    </pic:cNvPicPr>
+                  </pic:nvPicPr>
+                  <pic:blipFill>
+                    <a:blip r:embed="rId10">
+                      <a:extLst>
+                        <a:ext uri="{28A0092B-C50C-407E-A947-70E740481C1C}">
+                          <a14:useLocalDpi xmlns:a14="http://schemas.microsoft.com/office/drawing/2010/main" val="0"/>
+                        </a:ext>
+                      </a:extLst>
+                    </a:blip>
+                    <a:srcRect/>
+                    <a:stretch>
+                      <a:fillRect/>
+                    </a:stretch>
+                  </pic:blipFill>
+                  <pic:spPr bwMode="auto">
+                    <a:xfrm>
+                      <a:off x="0" y="0"/>
+                      <a:ext cx="5731510" cy="2681605"/>
+                    </a:xfrm>
+                    <a:prstGeom prst="rect">
+                      <a:avLst/>
+                    </a:prstGeom>
+                    <a:noFill/>
+                    <a:ln>
+                      <a:noFill/>
+                    </a:ln>
+                  </pic:spPr>
+                </pic:pic>
+              </a:graphicData>
+            </a:graphic>
+          </wp:inline>
+        </w:drawing>
+      </w:r>
+    </w:p>
+    <w:p>
+      <w:pPr>
+        <w:pStyle w:val="ListParagraph"/>
+        <w:numPr>
+          <w:ilvl w:val="1"/>
+          <w:numId w:val="5"/>
+        </w:numPr>
+        <w:rPr>
+          <w:rFonts w:ascii="Times New Roman" w:hAnsi="Times New Roman" w:cs="Times New Roman"/>
+          <w:sz w:val="24"/>
+          <w:szCs w:val="24"/>
+        </w:rPr>
+      </w:pPr>
+      <w:r>
+        <w:rPr>
+          <w:rFonts w:ascii="Times New Roman" w:hAnsi="Times New Roman" w:cs="Times New Roman"/>
+          <w:sz w:val="24"/>
+          <w:szCs w:val="24"/>
+        </w:rPr>
+        <w:t xml:space="preserve">Besides, the </w:t>
+      </w:r>
+      <w:r>
+        <w:rPr>
+          <w:rFonts w:ascii="Times New Roman" w:hAnsi="Times New Roman" w:cs="Times New Roman"/>
+          <w:b/>
+          <w:bCs/>
+          <w:i/>
+          <w:iCs/>
+          <w:sz w:val="24"/>
+          <w:szCs w:val="24"/>
+          <w:highlight w:val="yellow"/>
+          <w:u w:val="single"/>
+        </w:rPr>
+        <w:t>“req.user” object can also be accessed inside the “req.isAuthenticated()” method</w:t>
+      </w:r>
+    </w:p>
+    <w:p>
+      <w:pPr>
+        <w:jc w:val="center"/>
+        <w:rPr>
+          <w:rFonts w:ascii="Times New Roman" w:hAnsi="Times New Roman" w:cs="Times New Roman"/>
+          <w:sz w:val="24"/>
+          <w:szCs w:val="24"/>
+        </w:rPr>
+      </w:pPr>
+      <w:r>
+        <w:rPr>
+          <w:rFonts w:ascii="Times New Roman" w:hAnsi="Times New Roman" w:cs="Times New Roman"/>
+          <w:noProof/>
+          <w:sz w:val="24"/>
+          <w:szCs w:val="24"/>
+        </w:rPr>
+        <w:drawing>
+          <wp:inline distT="0" distB="0" distL="0" distR="0" wp14:anchorId="60D7BD54" wp14:editId="4BF891FD">
+            <wp:extent cx="3746235" cy="2178933"/>
+            <wp:effectExtent l="0" t="0" r="6985" b="0"/>
+            <wp:docPr id="6" name="Picture 6"/>
+            <wp:cNvGraphicFramePr>
+              <a:graphicFrameLocks xmlns:a="http://schemas.openxmlformats.org/drawingml/2006/main" noChangeAspect="1"/>
+            </wp:cNvGraphicFramePr>
+            <a:graphic xmlns:a="http://schemas.openxmlformats.org/drawingml/2006/main">
+              <a:graphicData uri="http://schemas.openxmlformats.org/drawingml/2006/picture">
+                <pic:pic xmlns:pic="http://schemas.openxmlformats.org/drawingml/2006/picture">
+                  <pic:nvPicPr>
+                    <pic:cNvPr id="0" name="Picture 2"/>
+                    <pic:cNvPicPr>
+                      <a:picLocks noChangeAspect="1" noChangeArrowheads="1"/>
+                    </pic:cNvPicPr>
+                  </pic:nvPicPr>
+                  <pic:blipFill>
+                    <a:blip r:embed="rId11">
+                      <a:extLst>
+                        <a:ext uri="{28A0092B-C50C-407E-A947-70E740481C1C}">
+                          <a14:useLocalDpi xmlns:a14="http://schemas.microsoft.com/office/drawing/2010/main" val="0"/>
+                        </a:ext>
+                      </a:extLst>
+                    </a:blip>
+                    <a:srcRect/>
+                    <a:stretch>
+                      <a:fillRect/>
+                    </a:stretch>
+                  </pic:blipFill>
+                  <pic:spPr bwMode="auto">
+                    <a:xfrm>
+                      <a:off x="0" y="0"/>
+                      <a:ext cx="3759632" cy="2186725"/>
+                    </a:xfrm>
+                    <a:prstGeom prst="rect">
+                      <a:avLst/>
+                    </a:prstGeom>
+                    <a:noFill/>
+                    <a:ln>
+                      <a:noFill/>
+                    </a:ln>
+                  </pic:spPr>
+                </pic:pic>
+              </a:graphicData>
+            </a:graphic>
+          </wp:inline>
+        </w:drawing>
+      </w:r>
+    </w:p>
+    <w:p>
+      <w:pPr>
+        <w:pStyle w:val="ListParagraph"/>
+        <w:numPr>
+          <w:ilvl w:val="0"/>
+          <w:numId w:val="5"/>
+        </w:numPr>
+        <w:rPr>
+          <w:rFonts w:ascii="Times New Roman" w:hAnsi="Times New Roman" w:cs="Times New Roman"/>
+          <w:sz w:val="24"/>
+          <w:szCs w:val="24"/>
+        </w:rPr>
+      </w:pPr>
+      <w:r>
+        <w:rPr>
+          <w:rFonts w:ascii="Times New Roman" w:hAnsi="Times New Roman" w:cs="Times New Roman"/>
+          <w:sz w:val="24"/>
+          <w:szCs w:val="24"/>
+        </w:rPr>
+        <w:lastRenderedPageBreak/>
+        <w:t xml:space="preserve">When using the </w:t>
+      </w:r>
+      <w:r>
+        <w:rPr>
+          <w:rFonts w:ascii="Times New Roman" w:hAnsi="Times New Roman" w:cs="Times New Roman"/>
+          <w:b/>
+          <w:bCs/>
+          <w:i/>
+          <w:iCs/>
+          <w:sz w:val="24"/>
+          <w:szCs w:val="24"/>
+        </w:rPr>
+        <w:t>passport “req.login(user, ..)” method, the user created must have specified key field</w:t>
+      </w:r>
+      <w:r>
+        <w:rPr>
+          <w:rFonts w:ascii="Times New Roman" w:hAnsi="Times New Roman" w:cs="Times New Roman"/>
+          <w:b/>
+          <w:bCs/>
+          <w:i/>
+          <w:iCs/>
+          <w:sz w:val="24"/>
+          <w:szCs w:val="24"/>
+        </w:rPr>
+        <w:t xml:space="preserve"> </w:t>
+      </w:r>
+      <w:r>
+        <w:rPr>
+          <w:rFonts w:ascii="Times New Roman" w:hAnsi="Times New Roman" w:cs="Times New Roman"/>
+          <w:b/>
+          <w:bCs/>
+          <w:i/>
+          <w:iCs/>
+          <w:sz w:val="24"/>
+          <w:szCs w:val="24"/>
+          <w:u w:val="single"/>
+        </w:rPr>
+        <w:t>named “username”</w:t>
+      </w:r>
+    </w:p>
+    <w:p>
+      <w:pPr>
+        <w:rPr>
+          <w:rFonts w:ascii="Times New Roman" w:hAnsi="Times New Roman" w:cs="Times New Roman"/>
+          <w:sz w:val="24"/>
+          <w:szCs w:val="24"/>
+        </w:rPr>
+      </w:pPr>
+      <w:r>
+        <w:rPr>
+          <w:rFonts w:ascii="Times New Roman" w:hAnsi="Times New Roman" w:cs="Times New Roman"/>
+          <w:noProof/>
+          <w:sz w:val="24"/>
+          <w:szCs w:val="24"/>
+        </w:rPr>
+        <w:drawing>
+          <wp:inline distT="0" distB="0" distL="0" distR="0" wp14:anchorId="1EB2A885" wp14:editId="4EDE0D44">
+            <wp:extent cx="5725160" cy="3528060"/>
+            <wp:effectExtent l="0" t="0" r="8890" b="0"/>
+            <wp:docPr id="7" name="Picture 7"/>
+            <wp:cNvGraphicFramePr>
+              <a:graphicFrameLocks xmlns:a="http://schemas.openxmlformats.org/drawingml/2006/main" noChangeAspect="1"/>
+            </wp:cNvGraphicFramePr>
+            <a:graphic xmlns:a="http://schemas.openxmlformats.org/drawingml/2006/main">
+              <a:graphicData uri="http://schemas.openxmlformats.org/drawingml/2006/picture">
+                <pic:pic xmlns:pic="http://schemas.openxmlformats.org/drawingml/2006/picture">
+                  <pic:nvPicPr>
+                    <pic:cNvPr id="0" name="Picture 3"/>
+                    <pic:cNvPicPr>
+                      <a:picLocks noChangeAspect="1" noChangeArrowheads="1"/>
+                    </pic:cNvPicPr>
+                  </pic:nvPicPr>
+                  <pic:blipFill>
+                    <a:blip r:embed="rId12">
+                      <a:extLst>
+                        <a:ext uri="{28A0092B-C50C-407E-A947-70E740481C1C}">
+                          <a14:useLocalDpi xmlns:a14="http://schemas.microsoft.com/office/drawing/2010/main" val="0"/>
+                        </a:ext>
+                      </a:extLst>
+                    </a:blip>
+                    <a:srcRect/>
+                    <a:stretch>
+                      <a:fillRect/>
+                    </a:stretch>
+                  </pic:blipFill>
+                  <pic:spPr bwMode="auto">
+                    <a:xfrm>
+                      <a:off x="0" y="0"/>
+                      <a:ext cx="5725160" cy="3528060"/>
+                    </a:xfrm>
+                    <a:prstGeom prst="rect">
+                      <a:avLst/>
+                    </a:prstGeom>
+                    <a:noFill/>
+                    <a:ln>
+                      <a:noFill/>
+                    </a:ln>
+                  </pic:spPr>
+                </pic:pic>
+              </a:graphicData>
+            </a:graphic>
+          </wp:inline>
+        </w:drawing>
+      </w:r>
+    </w:p>
     <w:sectPr>
       <w:pgSz w:w="11906" w:h="16838"/>
       <w:pgMar w:top="1440" w:right="1440" w:bottom="1440" w:left="1440" w:header="708" w:footer="708" w:gutter="0"/>
@@ -753,9 +1387,235 @@
     </w:lvl>
   </w:abstractNum>
   <w:abstractNum w:abstractNumId="2" w15:restartNumberingAfterBreak="0">
+    <w:nsid w:val="2B4C4720"/>
+    <w:multiLevelType w:val="hybridMultilevel"/>
+    <w:tmpl w:val="AF363D98"/>
+    <w:lvl w:ilvl="0" w:tplc="44090001">
+      <w:start w:val="1"/>
+      <w:numFmt w:val="bullet"/>
+      <w:lvlText w:val=""/>
+      <w:lvlJc w:val="left"/>
+      <w:pPr>
+        <w:ind w:left="720" w:hanging="360"/>
+      </w:pPr>
+      <w:rPr>
+        <w:rFonts w:ascii="Symbol" w:hAnsi="Symbol" w:hint="default"/>
+      </w:rPr>
+    </w:lvl>
+    <w:lvl w:ilvl="1" w:tplc="44090003">
+      <w:start w:val="1"/>
+      <w:numFmt w:val="bullet"/>
+      <w:lvlText w:val="o"/>
+      <w:lvlJc w:val="left"/>
+      <w:pPr>
+        <w:ind w:left="1440" w:hanging="360"/>
+      </w:pPr>
+      <w:rPr>
+        <w:rFonts w:ascii="Courier New" w:hAnsi="Courier New" w:cs="Courier New" w:hint="default"/>
+      </w:rPr>
+    </w:lvl>
+    <w:lvl w:ilvl="2" w:tplc="44090005" w:tentative="1">
+      <w:start w:val="1"/>
+      <w:numFmt w:val="bullet"/>
+      <w:lvlText w:val=""/>
+      <w:lvlJc w:val="left"/>
+      <w:pPr>
+        <w:ind w:left="2160" w:hanging="360"/>
+      </w:pPr>
+      <w:rPr>
+        <w:rFonts w:ascii="Wingdings" w:hAnsi="Wingdings" w:hint="default"/>
+      </w:rPr>
+    </w:lvl>
+    <w:lvl w:ilvl="3" w:tplc="44090001" w:tentative="1">
+      <w:start w:val="1"/>
+      <w:numFmt w:val="bullet"/>
+      <w:lvlText w:val=""/>
+      <w:lvlJc w:val="left"/>
+      <w:pPr>
+        <w:ind w:left="2880" w:hanging="360"/>
+      </w:pPr>
+      <w:rPr>
+        <w:rFonts w:ascii="Symbol" w:hAnsi="Symbol" w:hint="default"/>
+      </w:rPr>
+    </w:lvl>
+    <w:lvl w:ilvl="4" w:tplc="44090003" w:tentative="1">
+      <w:start w:val="1"/>
+      <w:numFmt w:val="bullet"/>
+      <w:lvlText w:val="o"/>
+      <w:lvlJc w:val="left"/>
+      <w:pPr>
+        <w:ind w:left="3600" w:hanging="360"/>
+      </w:pPr>
+      <w:rPr>
+        <w:rFonts w:ascii="Courier New" w:hAnsi="Courier New" w:cs="Courier New" w:hint="default"/>
+      </w:rPr>
+    </w:lvl>
+    <w:lvl w:ilvl="5" w:tplc="44090005" w:tentative="1">
+      <w:start w:val="1"/>
+      <w:numFmt w:val="bullet"/>
+      <w:lvlText w:val=""/>
+      <w:lvlJc w:val="left"/>
+      <w:pPr>
+        <w:ind w:left="4320" w:hanging="360"/>
+      </w:pPr>
+      <w:rPr>
+        <w:rFonts w:ascii="Wingdings" w:hAnsi="Wingdings" w:hint="default"/>
+      </w:rPr>
+    </w:lvl>
+    <w:lvl w:ilvl="6" w:tplc="44090001" w:tentative="1">
+      <w:start w:val="1"/>
+      <w:numFmt w:val="bullet"/>
+      <w:lvlText w:val=""/>
+      <w:lvlJc w:val="left"/>
+      <w:pPr>
+        <w:ind w:left="5040" w:hanging="360"/>
+      </w:pPr>
+      <w:rPr>
+        <w:rFonts w:ascii="Symbol" w:hAnsi="Symbol" w:hint="default"/>
+      </w:rPr>
+    </w:lvl>
+    <w:lvl w:ilvl="7" w:tplc="44090003" w:tentative="1">
+      <w:start w:val="1"/>
+      <w:numFmt w:val="bullet"/>
+      <w:lvlText w:val="o"/>
+      <w:lvlJc w:val="left"/>
+      <w:pPr>
+        <w:ind w:left="5760" w:hanging="360"/>
+      </w:pPr>
+      <w:rPr>
+        <w:rFonts w:ascii="Courier New" w:hAnsi="Courier New" w:cs="Courier New" w:hint="default"/>
+      </w:rPr>
+    </w:lvl>
+    <w:lvl w:ilvl="8" w:tplc="44090005" w:tentative="1">
+      <w:start w:val="1"/>
+      <w:numFmt w:val="bullet"/>
+      <w:lvlText w:val=""/>
+      <w:lvlJc w:val="left"/>
+      <w:pPr>
+        <w:ind w:left="6480" w:hanging="360"/>
+      </w:pPr>
+      <w:rPr>
+        <w:rFonts w:ascii="Wingdings" w:hAnsi="Wingdings" w:hint="default"/>
+      </w:rPr>
+    </w:lvl>
+  </w:abstractNum>
+  <w:abstractNum w:abstractNumId="3" w15:restartNumberingAfterBreak="0">
     <w:nsid w:val="44C32D91"/>
     <w:multiLevelType w:val="hybridMultilevel"/>
     <w:tmpl w:val="A9EA227A"/>
+    <w:lvl w:ilvl="0" w:tplc="44090001">
+      <w:start w:val="1"/>
+      <w:numFmt w:val="bullet"/>
+      <w:lvlText w:val=""/>
+      <w:lvlJc w:val="left"/>
+      <w:pPr>
+        <w:ind w:left="1080" w:hanging="360"/>
+      </w:pPr>
+      <w:rPr>
+        <w:rFonts w:ascii="Symbol" w:hAnsi="Symbol" w:hint="default"/>
+      </w:rPr>
+    </w:lvl>
+    <w:lvl w:ilvl="1" w:tplc="44090003" w:tentative="1">
+      <w:start w:val="1"/>
+      <w:numFmt w:val="bullet"/>
+      <w:lvlText w:val="o"/>
+      <w:lvlJc w:val="left"/>
+      <w:pPr>
+        <w:ind w:left="1800" w:hanging="360"/>
+      </w:pPr>
+      <w:rPr>
+        <w:rFonts w:ascii="Courier New" w:hAnsi="Courier New" w:cs="Courier New" w:hint="default"/>
+      </w:rPr>
+    </w:lvl>
+    <w:lvl w:ilvl="2" w:tplc="44090005" w:tentative="1">
+      <w:start w:val="1"/>
+      <w:numFmt w:val="bullet"/>
+      <w:lvlText w:val=""/>
+      <w:lvlJc w:val="left"/>
+      <w:pPr>
+        <w:ind w:left="2520" w:hanging="360"/>
+      </w:pPr>
+      <w:rPr>
+        <w:rFonts w:ascii="Wingdings" w:hAnsi="Wingdings" w:hint="default"/>
+      </w:rPr>
+    </w:lvl>
+    <w:lvl w:ilvl="3" w:tplc="44090001" w:tentative="1">
+      <w:start w:val="1"/>
+      <w:numFmt w:val="bullet"/>
+      <w:lvlText w:val=""/>
+      <w:lvlJc w:val="left"/>
+      <w:pPr>
+        <w:ind w:left="3240" w:hanging="360"/>
+      </w:pPr>
+      <w:rPr>
+        <w:rFonts w:ascii="Symbol" w:hAnsi="Symbol" w:hint="default"/>
+      </w:rPr>
+    </w:lvl>
+    <w:lvl w:ilvl="4" w:tplc="44090003" w:tentative="1">
+      <w:start w:val="1"/>
+      <w:numFmt w:val="bullet"/>
+      <w:lvlText w:val="o"/>
+      <w:lvlJc w:val="left"/>
+      <w:pPr>
+        <w:ind w:left="3960" w:hanging="360"/>
+      </w:pPr>
+      <w:rPr>
+        <w:rFonts w:ascii="Courier New" w:hAnsi="Courier New" w:cs="Courier New" w:hint="default"/>
+      </w:rPr>
+    </w:lvl>
+    <w:lvl w:ilvl="5" w:tplc="44090005" w:tentative="1">
+      <w:start w:val="1"/>
+      <w:numFmt w:val="bullet"/>
+      <w:lvlText w:val=""/>
+      <w:lvlJc w:val="left"/>
+      <w:pPr>
+        <w:ind w:left="4680" w:hanging="360"/>
+      </w:pPr>
+      <w:rPr>
+        <w:rFonts w:ascii="Wingdings" w:hAnsi="Wingdings" w:hint="default"/>
+      </w:rPr>
+    </w:lvl>
+    <w:lvl w:ilvl="6" w:tplc="44090001" w:tentative="1">
+      <w:start w:val="1"/>
+      <w:numFmt w:val="bullet"/>
+      <w:lvlText w:val=""/>
+      <w:lvlJc w:val="left"/>
+      <w:pPr>
+        <w:ind w:left="5400" w:hanging="360"/>
+      </w:pPr>
+      <w:rPr>
+        <w:rFonts w:ascii="Symbol" w:hAnsi="Symbol" w:hint="default"/>
+      </w:rPr>
+    </w:lvl>
+    <w:lvl w:ilvl="7" w:tplc="44090003" w:tentative="1">
+      <w:start w:val="1"/>
+      <w:numFmt w:val="bullet"/>
+      <w:lvlText w:val="o"/>
+      <w:lvlJc w:val="left"/>
+      <w:pPr>
+        <w:ind w:left="6120" w:hanging="360"/>
+      </w:pPr>
+      <w:rPr>
+        <w:rFonts w:ascii="Courier New" w:hAnsi="Courier New" w:cs="Courier New" w:hint="default"/>
+      </w:rPr>
+    </w:lvl>
+    <w:lvl w:ilvl="8" w:tplc="44090005" w:tentative="1">
+      <w:start w:val="1"/>
+      <w:numFmt w:val="bullet"/>
+      <w:lvlText w:val=""/>
+      <w:lvlJc w:val="left"/>
+      <w:pPr>
+        <w:ind w:left="6840" w:hanging="360"/>
+      </w:pPr>
+      <w:rPr>
+        <w:rFonts w:ascii="Wingdings" w:hAnsi="Wingdings" w:hint="default"/>
+      </w:rPr>
+    </w:lvl>
+  </w:abstractNum>
+  <w:abstractNum w:abstractNumId="4" w15:restartNumberingAfterBreak="0">
+    <w:nsid w:val="732B1AA2"/>
+    <w:multiLevelType w:val="hybridMultilevel"/>
+    <w:tmpl w:val="E17CCC02"/>
     <w:lvl w:ilvl="0" w:tplc="44090001">
       <w:start w:val="1"/>
       <w:numFmt w:val="bullet"/>
@@ -869,10 +1729,16 @@
     <w:abstractNumId w:val="0"/>
   </w:num>
   <w:num w:numId="2">
-    <w:abstractNumId w:val="2"/>
+    <w:abstractNumId w:val="3"/>
   </w:num>
   <w:num w:numId="3">
     <w:abstractNumId w:val="1"/>
+  </w:num>
+  <w:num w:numId="4">
+    <w:abstractNumId w:val="4"/>
+  </w:num>
+  <w:num w:numId="5">
+    <w:abstractNumId w:val="2"/>
   </w:num>
 </w:numbering>
 </file>
@@ -1314,6 +2180,29 @@
       <w:contextualSpacing/>
     </w:pPr>
   </w:style>
+  <w:style w:type="character" w:styleId="Hyperlink">
+    <w:name w:val="Hyperlink"/>
+    <w:basedOn w:val="DefaultParagraphFont"/>
+    <w:uiPriority w:val="99"/>
+    <w:unhideWhenUsed/>
+    <w:rsid w:val="006E77E4"/>
+    <w:rPr>
+      <w:color w:val="0563C1" w:themeColor="hyperlink"/>
+      <w:u w:val="single"/>
+    </w:rPr>
+  </w:style>
+  <w:style w:type="character" w:styleId="UnresolvedMention">
+    <w:name w:val="Unresolved Mention"/>
+    <w:basedOn w:val="DefaultParagraphFont"/>
+    <w:uiPriority w:val="99"/>
+    <w:semiHidden/>
+    <w:unhideWhenUsed/>
+    <w:rsid w:val="006E77E4"/>
+    <w:rPr>
+      <w:color w:val="605E5C"/>
+      <w:shd w:val="clear" w:color="auto" w:fill="E1DFDD"/>
+    </w:rPr>
+  </w:style>
 </w:styles>
 </file>
 

</xml_diff>